<commit_message>
Merged PR 196: Update Open Source with latest DFCI code
Bug fixes and enhancements for combined two party owners.

Related work items: #166
</commit_message>
<xml_diff>
--- a/DfciPkg/IdentityAndAuthManager/overview.docx
+++ b/DfciPkg/IdentityAndAuthManager/overview.docx
@@ -1,6 +1,6 @@
 
 <file path=word/document.xml><?xml version="1.0" encoding="utf-8"?>
-<w:document xmlns:wpc="http://schemas.microsoft.com/office/word/2010/wordprocessingCanvas" xmlns:cx="http://schemas.microsoft.com/office/drawing/2014/chartex" xmlns:mc="http://schemas.openxmlformats.org/markup-compatibility/2006" xmlns:o="urn:schemas-microsoft-com:office:office" xmlns:r="http://schemas.openxmlformats.org/officeDocument/2006/relationships" xmlns:m="http://schemas.openxmlformats.org/officeDocument/2006/math" xmlns:v="urn:schemas-microsoft-com:vml" xmlns:wp14="http://schemas.microsoft.com/office/word/2010/wordprocessingDrawing" xmlns:wp="http://schemas.openxmlformats.org/drawingml/2006/wordprocessingDrawing" xmlns:w10="urn:schemas-microsoft-com:office:word" xmlns:w="http://schemas.openxmlformats.org/wordprocessingml/2006/main" xmlns:w14="http://schemas.microsoft.com/office/word/2010/wordml" xmlns:w15="http://schemas.microsoft.com/office/word/2012/wordml" xmlns:w16se="http://schemas.microsoft.com/office/word/2015/wordml/symex" xmlns:wpg="http://schemas.microsoft.com/office/word/2010/wordprocessingGroup" xmlns:wpi="http://schemas.microsoft.com/office/word/2010/wordprocessingInk" xmlns:wne="http://schemas.microsoft.com/office/word/2006/wordml" xmlns:wps="http://schemas.microsoft.com/office/word/2010/wordprocessingShape" mc:Ignorable="w14 w15 w16se wp14">
+<w:document xmlns:wpc="http://schemas.microsoft.com/office/word/2010/wordprocessingCanvas" xmlns:cx="http://schemas.microsoft.com/office/drawing/2014/chartex" xmlns:cx1="http://schemas.microsoft.com/office/drawing/2015/9/8/chartex" xmlns:cx2="http://schemas.microsoft.com/office/drawing/2015/10/21/chartex" xmlns:cx3="http://schemas.microsoft.com/office/drawing/2016/5/9/chartex" xmlns:cx4="http://schemas.microsoft.com/office/drawing/2016/5/10/chartex" xmlns:cx5="http://schemas.microsoft.com/office/drawing/2016/5/11/chartex" xmlns:cx6="http://schemas.microsoft.com/office/drawing/2016/5/12/chartex" xmlns:cx7="http://schemas.microsoft.com/office/drawing/2016/5/13/chartex" xmlns:cx8="http://schemas.microsoft.com/office/drawing/2016/5/14/chartex" xmlns:mc="http://schemas.openxmlformats.org/markup-compatibility/2006" xmlns:aink="http://schemas.microsoft.com/office/drawing/2016/ink" xmlns:am3d="http://schemas.microsoft.com/office/drawing/2017/model3d" xmlns:o="urn:schemas-microsoft-com:office:office" xmlns:r="http://schemas.openxmlformats.org/officeDocument/2006/relationships" xmlns:m="http://schemas.openxmlformats.org/officeDocument/2006/math" xmlns:v="urn:schemas-microsoft-com:vml" xmlns:wp14="http://schemas.microsoft.com/office/word/2010/wordprocessingDrawing" xmlns:wp="http://schemas.openxmlformats.org/drawingml/2006/wordprocessingDrawing" xmlns:w10="urn:schemas-microsoft-com:office:word" xmlns:w="http://schemas.openxmlformats.org/wordprocessingml/2006/main" xmlns:w14="http://schemas.microsoft.com/office/word/2010/wordml" xmlns:w15="http://schemas.microsoft.com/office/word/2012/wordml" xmlns:w16cid="http://schemas.microsoft.com/office/word/2016/wordml/cid" xmlns:w16se="http://schemas.microsoft.com/office/word/2015/wordml/symex" xmlns:wpg="http://schemas.microsoft.com/office/word/2010/wordprocessingGroup" xmlns:wpi="http://schemas.microsoft.com/office/word/2010/wordprocessingInk" xmlns:wne="http://schemas.microsoft.com/office/word/2006/wordml" xmlns:wps="http://schemas.microsoft.com/office/word/2010/wordprocessingShape" mc:Ignorable="w14 w15 w16se w16cid wp14">
   <w:body>
     <w:p>
       <w:pPr>
@@ -40,15 +40,7 @@
         </w:numPr>
       </w:pPr>
       <w:r>
-        <w:t xml:space="preserve">Define the internal structure that holds the </w:t>
-      </w:r>
-      <w:proofErr w:type="spellStart"/>
-      <w:r>
-        <w:t>auth</w:t>
-      </w:r>
-      <w:proofErr w:type="spellEnd"/>
-      <w:r>
-        <w:t xml:space="preserve"> handle to identity mapping</w:t>
+        <w:t>Define the internal structure that holds the auth handle to identity mapping</w:t>
       </w:r>
     </w:p>
     <w:p>
@@ -68,15 +60,7 @@
         </w:numPr>
       </w:pPr>
       <w:r>
-        <w:t xml:space="preserve">Implement the </w:t>
-      </w:r>
-      <w:proofErr w:type="spellStart"/>
-      <w:r>
-        <w:t>Dxe</w:t>
-      </w:r>
-      <w:proofErr w:type="spellEnd"/>
-      <w:r>
-        <w:t xml:space="preserve"> specific parts of this.  Including:</w:t>
+        <w:t>Implement the Dxe specific parts of this.  Including:</w:t>
       </w:r>
     </w:p>
     <w:p>
@@ -132,15 +116,13 @@
         </w:numPr>
       </w:pPr>
       <w:r>
-        <w:t xml:space="preserve">Provide the implementation for the </w:t>
-      </w:r>
-      <w:proofErr w:type="spellStart"/>
-      <w:r>
-        <w:t>the</w:t>
-      </w:r>
-      <w:proofErr w:type="spellEnd"/>
-      <w:r>
-        <w:t xml:space="preserve"> auto protocol functions</w:t>
+        <w:t>Provide the implementation for the aut</w:t>
+      </w:r>
+      <w:r>
+        <w:t>h</w:t>
+      </w:r>
+      <w:r>
+        <w:t xml:space="preserve"> protocol functions</w:t>
       </w:r>
     </w:p>
     <w:p>
@@ -160,26 +142,16 @@
         </w:numPr>
       </w:pPr>
       <w:r>
-        <w:t xml:space="preserve">Support using Variable to set, change, or remove the </w:t>
-      </w:r>
-      <w:proofErr w:type="spellStart"/>
-      <w:r>
-        <w:t>AuthManager</w:t>
-      </w:r>
-      <w:proofErr w:type="spellEnd"/>
-      <w:r>
-        <w:t xml:space="preserve"> Key based identities</w:t>
+        <w:t>Support using Variable to set, change, or remove the AuthManager Key based identities</w:t>
       </w:r>
     </w:p>
     <w:p>
       <w:pPr>
         <w:pStyle w:val="Heading2"/>
       </w:pPr>
-      <w:proofErr w:type="spellStart"/>
       <w:r>
         <w:t>AuthManagerProvisionedData.c</w:t>
       </w:r>
-      <w:proofErr w:type="spellEnd"/>
     </w:p>
     <w:p>
       <w:pPr>
@@ -202,20 +174,7 @@
         </w:numPr>
       </w:pPr>
       <w:r>
-        <w:t xml:space="preserve">This differs from the </w:t>
-      </w:r>
-      <w:proofErr w:type="spellStart"/>
-      <w:r>
-        <w:t>Provision.c</w:t>
-      </w:r>
-      <w:proofErr w:type="spellEnd"/>
-      <w:r>
-        <w:t xml:space="preserve"> file in that this has nothing to do with User input or applying user changes.  This is internal to the module only.  </w:t>
-      </w:r>
-      <w:bookmarkStart w:id="0" w:name="_GoBack"/>
-      <w:bookmarkEnd w:id="0"/>
-      <w:r>
-        <w:t xml:space="preserve">  </w:t>
+        <w:t xml:space="preserve">This differs from the Provision.c file in that this has nothing to do with User input or applying user changes.  This is internal to the module only.    </w:t>
       </w:r>
     </w:p>
     <w:p>
@@ -247,15 +206,7 @@
         </w:numPr>
       </w:pPr>
       <w:r>
-        <w:t xml:space="preserve">Dispose </w:t>
-      </w:r>
-      <w:proofErr w:type="spellStart"/>
-      <w:r>
-        <w:t>Auth</w:t>
-      </w:r>
-      <w:proofErr w:type="spellEnd"/>
-      <w:r>
-        <w:t xml:space="preserve"> Handle</w:t>
+        <w:t>Dispose Auth Handle</w:t>
       </w:r>
     </w:p>
     <w:p>
@@ -279,15 +230,7 @@
         </w:numPr>
       </w:pPr>
       <w:r>
-        <w:t xml:space="preserve">Identity / </w:t>
-      </w:r>
-      <w:proofErr w:type="spellStart"/>
-      <w:r>
-        <w:t>auth</w:t>
-      </w:r>
-      <w:proofErr w:type="spellEnd"/>
-      <w:r>
-        <w:t xml:space="preserve"> token map management (Add, Free, Find)</w:t>
+        <w:t>Identity / auth token map management (Add, Free, Find)</w:t>
       </w:r>
     </w:p>
     <w:p>
@@ -318,21 +261,8 @@
           <w:numId w:val="1"/>
         </w:numPr>
       </w:pPr>
-      <w:proofErr w:type="spellStart"/>
-      <w:r>
-        <w:t>Dxe</w:t>
-      </w:r>
-      <w:proofErr w:type="spellEnd"/>
-      <w:r>
-        <w:t xml:space="preserve"> Module </w:t>
-      </w:r>
-      <w:proofErr w:type="spellStart"/>
-      <w:r>
-        <w:t>inf</w:t>
-      </w:r>
-      <w:proofErr w:type="spellEnd"/>
-      <w:r>
-        <w:t xml:space="preserve"> file </w:t>
+      <w:r>
+        <w:t xml:space="preserve">Dxe Module inf file </w:t>
       </w:r>
     </w:p>
     <w:p>
@@ -340,7 +270,15 @@
         <w:pStyle w:val="Heading2"/>
       </w:pPr>
       <w:r>
-        <w:t>MsAuthenticatonManager.h  Public Header file</w:t>
+        <w:t>Dfci</w:t>
+      </w:r>
+      <w:r>
+        <w:t>Authenticaton</w:t>
+      </w:r>
+      <w:bookmarkStart w:id="0" w:name="_GoBack"/>
+      <w:bookmarkEnd w:id="0"/>
+      <w:r>
+        <w:t>.h  Public Header file</w:t>
       </w:r>
     </w:p>
     <w:p>
@@ -352,15 +290,7 @@
         </w:numPr>
       </w:pPr>
       <w:r>
-        <w:t xml:space="preserve">Defines the DXE protocol to access Identity and </w:t>
-      </w:r>
-      <w:proofErr w:type="spellStart"/>
-      <w:r>
-        <w:t>Auth</w:t>
-      </w:r>
-      <w:proofErr w:type="spellEnd"/>
-      <w:r>
-        <w:t xml:space="preserve"> management.</w:t>
+        <w:t>Defines the DXE protocol to access Identity and Auth management.</w:t>
       </w:r>
     </w:p>
     <w:sectPr>
@@ -373,8 +303,58 @@
 </w:document>
 </file>
 
+<file path=word/endnotes.xml><?xml version="1.0" encoding="utf-8"?>
+<w:endnotes xmlns:wpc="http://schemas.microsoft.com/office/word/2010/wordprocessingCanvas" xmlns:cx="http://schemas.microsoft.com/office/drawing/2014/chartex" xmlns:cx1="http://schemas.microsoft.com/office/drawing/2015/9/8/chartex" xmlns:cx2="http://schemas.microsoft.com/office/drawing/2015/10/21/chartex" xmlns:cx3="http://schemas.microsoft.com/office/drawing/2016/5/9/chartex" xmlns:cx4="http://schemas.microsoft.com/office/drawing/2016/5/10/chartex" xmlns:cx5="http://schemas.microsoft.com/office/drawing/2016/5/11/chartex" xmlns:cx6="http://schemas.microsoft.com/office/drawing/2016/5/12/chartex" xmlns:cx7="http://schemas.microsoft.com/office/drawing/2016/5/13/chartex" xmlns:cx8="http://schemas.microsoft.com/office/drawing/2016/5/14/chartex" xmlns:mc="http://schemas.openxmlformats.org/markup-compatibility/2006" xmlns:aink="http://schemas.microsoft.com/office/drawing/2016/ink" xmlns:am3d="http://schemas.microsoft.com/office/drawing/2017/model3d" xmlns:o="urn:schemas-microsoft-com:office:office" xmlns:r="http://schemas.openxmlformats.org/officeDocument/2006/relationships" xmlns:m="http://schemas.openxmlformats.org/officeDocument/2006/math" xmlns:v="urn:schemas-microsoft-com:vml" xmlns:wp14="http://schemas.microsoft.com/office/word/2010/wordprocessingDrawing" xmlns:wp="http://schemas.openxmlformats.org/drawingml/2006/wordprocessingDrawing" xmlns:w10="urn:schemas-microsoft-com:office:word" xmlns:w="http://schemas.openxmlformats.org/wordprocessingml/2006/main" xmlns:w14="http://schemas.microsoft.com/office/word/2010/wordml" xmlns:w15="http://schemas.microsoft.com/office/word/2012/wordml" xmlns:w16cid="http://schemas.microsoft.com/office/word/2016/wordml/cid" xmlns:w16se="http://schemas.microsoft.com/office/word/2015/wordml/symex" xmlns:wpg="http://schemas.microsoft.com/office/word/2010/wordprocessingGroup" xmlns:wpi="http://schemas.microsoft.com/office/word/2010/wordprocessingInk" xmlns:wne="http://schemas.microsoft.com/office/word/2006/wordml" xmlns:wps="http://schemas.microsoft.com/office/word/2010/wordprocessingShape" mc:Ignorable="w14 w15 w16se w16cid wp14">
+  <w:endnote w:type="separator" w:id="-1">
+    <w:p>
+      <w:pPr>
+        <w:spacing w:before="0" w:after="0" w:line="240" w:lineRule="auto"/>
+      </w:pPr>
+      <w:r>
+        <w:separator/>
+      </w:r>
+    </w:p>
+  </w:endnote>
+  <w:endnote w:type="continuationSeparator" w:id="0">
+    <w:p>
+      <w:pPr>
+        <w:spacing w:before="0" w:after="0" w:line="240" w:lineRule="auto"/>
+      </w:pPr>
+      <w:r>
+        <w:continuationSeparator/>
+      </w:r>
+    </w:p>
+  </w:endnote>
+</w:endnotes>
+</file>
+
+<file path=word/footnotes.xml><?xml version="1.0" encoding="utf-8"?>
+<w:footnotes xmlns:wpc="http://schemas.microsoft.com/office/word/2010/wordprocessingCanvas" xmlns:cx="http://schemas.microsoft.com/office/drawing/2014/chartex" xmlns:cx1="http://schemas.microsoft.com/office/drawing/2015/9/8/chartex" xmlns:cx2="http://schemas.microsoft.com/office/drawing/2015/10/21/chartex" xmlns:cx3="http://schemas.microsoft.com/office/drawing/2016/5/9/chartex" xmlns:cx4="http://schemas.microsoft.com/office/drawing/2016/5/10/chartex" xmlns:cx5="http://schemas.microsoft.com/office/drawing/2016/5/11/chartex" xmlns:cx6="http://schemas.microsoft.com/office/drawing/2016/5/12/chartex" xmlns:cx7="http://schemas.microsoft.com/office/drawing/2016/5/13/chartex" xmlns:cx8="http://schemas.microsoft.com/office/drawing/2016/5/14/chartex" xmlns:mc="http://schemas.openxmlformats.org/markup-compatibility/2006" xmlns:aink="http://schemas.microsoft.com/office/drawing/2016/ink" xmlns:am3d="http://schemas.microsoft.com/office/drawing/2017/model3d" xmlns:o="urn:schemas-microsoft-com:office:office" xmlns:r="http://schemas.openxmlformats.org/officeDocument/2006/relationships" xmlns:m="http://schemas.openxmlformats.org/officeDocument/2006/math" xmlns:v="urn:schemas-microsoft-com:vml" xmlns:wp14="http://schemas.microsoft.com/office/word/2010/wordprocessingDrawing" xmlns:wp="http://schemas.openxmlformats.org/drawingml/2006/wordprocessingDrawing" xmlns:w10="urn:schemas-microsoft-com:office:word" xmlns:w="http://schemas.openxmlformats.org/wordprocessingml/2006/main" xmlns:w14="http://schemas.microsoft.com/office/word/2010/wordml" xmlns:w15="http://schemas.microsoft.com/office/word/2012/wordml" xmlns:w16cid="http://schemas.microsoft.com/office/word/2016/wordml/cid" xmlns:w16se="http://schemas.microsoft.com/office/word/2015/wordml/symex" xmlns:wpg="http://schemas.microsoft.com/office/word/2010/wordprocessingGroup" xmlns:wpi="http://schemas.microsoft.com/office/word/2010/wordprocessingInk" xmlns:wne="http://schemas.microsoft.com/office/word/2006/wordml" xmlns:wps="http://schemas.microsoft.com/office/word/2010/wordprocessingShape" mc:Ignorable="w14 w15 w16se w16cid wp14">
+  <w:footnote w:type="separator" w:id="-1">
+    <w:p>
+      <w:pPr>
+        <w:spacing w:before="0" w:after="0" w:line="240" w:lineRule="auto"/>
+      </w:pPr>
+      <w:r>
+        <w:separator/>
+      </w:r>
+    </w:p>
+  </w:footnote>
+  <w:footnote w:type="continuationSeparator" w:id="0">
+    <w:p>
+      <w:pPr>
+        <w:spacing w:before="0" w:after="0" w:line="240" w:lineRule="auto"/>
+      </w:pPr>
+      <w:r>
+        <w:continuationSeparator/>
+      </w:r>
+    </w:p>
+  </w:footnote>
+</w:footnotes>
+</file>
+
 <file path=word/numbering.xml><?xml version="1.0" encoding="utf-8"?>
-<w:numbering xmlns:wpc="http://schemas.microsoft.com/office/word/2010/wordprocessingCanvas" xmlns:cx="http://schemas.microsoft.com/office/drawing/2014/chartex" xmlns:mc="http://schemas.openxmlformats.org/markup-compatibility/2006" xmlns:o="urn:schemas-microsoft-com:office:office" xmlns:r="http://schemas.openxmlformats.org/officeDocument/2006/relationships" xmlns:m="http://schemas.openxmlformats.org/officeDocument/2006/math" xmlns:v="urn:schemas-microsoft-com:vml" xmlns:wp14="http://schemas.microsoft.com/office/word/2010/wordprocessingDrawing" xmlns:wp="http://schemas.openxmlformats.org/drawingml/2006/wordprocessingDrawing" xmlns:w10="urn:schemas-microsoft-com:office:word" xmlns:w="http://schemas.openxmlformats.org/wordprocessingml/2006/main" xmlns:w14="http://schemas.microsoft.com/office/word/2010/wordml" xmlns:w15="http://schemas.microsoft.com/office/word/2012/wordml" xmlns:w16se="http://schemas.microsoft.com/office/word/2015/wordml/symex" xmlns:wpg="http://schemas.microsoft.com/office/word/2010/wordprocessingGroup" xmlns:wpi="http://schemas.microsoft.com/office/word/2010/wordprocessingInk" xmlns:wne="http://schemas.microsoft.com/office/word/2006/wordml" xmlns:wps="http://schemas.microsoft.com/office/word/2010/wordprocessingShape" mc:Ignorable="w14 w15 w16se wp14">
+<w:numbering xmlns:wpc="http://schemas.microsoft.com/office/word/2010/wordprocessingCanvas" xmlns:cx="http://schemas.microsoft.com/office/drawing/2014/chartex" xmlns:cx1="http://schemas.microsoft.com/office/drawing/2015/9/8/chartex" xmlns:cx2="http://schemas.microsoft.com/office/drawing/2015/10/21/chartex" xmlns:cx3="http://schemas.microsoft.com/office/drawing/2016/5/9/chartex" xmlns:cx4="http://schemas.microsoft.com/office/drawing/2016/5/10/chartex" xmlns:cx5="http://schemas.microsoft.com/office/drawing/2016/5/11/chartex" xmlns:cx6="http://schemas.microsoft.com/office/drawing/2016/5/12/chartex" xmlns:cx7="http://schemas.microsoft.com/office/drawing/2016/5/13/chartex" xmlns:cx8="http://schemas.microsoft.com/office/drawing/2016/5/14/chartex" xmlns:mc="http://schemas.openxmlformats.org/markup-compatibility/2006" xmlns:aink="http://schemas.microsoft.com/office/drawing/2016/ink" xmlns:am3d="http://schemas.microsoft.com/office/drawing/2017/model3d" xmlns:o="urn:schemas-microsoft-com:office:office" xmlns:r="http://schemas.openxmlformats.org/officeDocument/2006/relationships" xmlns:m="http://schemas.openxmlformats.org/officeDocument/2006/math" xmlns:v="urn:schemas-microsoft-com:vml" xmlns:wp14="http://schemas.microsoft.com/office/word/2010/wordprocessingDrawing" xmlns:wp="http://schemas.openxmlformats.org/drawingml/2006/wordprocessingDrawing" xmlns:w10="urn:schemas-microsoft-com:office:word" xmlns:w="http://schemas.openxmlformats.org/wordprocessingml/2006/main" xmlns:w14="http://schemas.microsoft.com/office/word/2010/wordml" xmlns:w15="http://schemas.microsoft.com/office/word/2012/wordml" xmlns:w16cid="http://schemas.microsoft.com/office/word/2016/wordml/cid" xmlns:w16se="http://schemas.microsoft.com/office/word/2015/wordml/symex" xmlns:wpg="http://schemas.microsoft.com/office/word/2010/wordprocessingGroup" xmlns:wpi="http://schemas.microsoft.com/office/word/2010/wordprocessingInk" xmlns:wne="http://schemas.microsoft.com/office/word/2006/wordml" xmlns:wps="http://schemas.microsoft.com/office/word/2010/wordprocessingShape" mc:Ignorable="w14 w15 w16se w16cid wp14">
   <w:abstractNum w:abstractNumId="0" w15:restartNumberingAfterBreak="0">
     <w:nsid w:val="28F2147A"/>
     <w:multiLevelType w:val="hybridMultilevel"/>
@@ -609,7 +589,7 @@
 </file>
 
 <file path=word/styles.xml><?xml version="1.0" encoding="utf-8"?>
-<w:styles xmlns:mc="http://schemas.openxmlformats.org/markup-compatibility/2006" xmlns:r="http://schemas.openxmlformats.org/officeDocument/2006/relationships" xmlns:w="http://schemas.openxmlformats.org/wordprocessingml/2006/main" xmlns:w14="http://schemas.microsoft.com/office/word/2010/wordml" xmlns:w15="http://schemas.microsoft.com/office/word/2012/wordml" xmlns:w16se="http://schemas.microsoft.com/office/word/2015/wordml/symex" mc:Ignorable="w14 w15 w16se">
+<w:styles xmlns:mc="http://schemas.openxmlformats.org/markup-compatibility/2006" xmlns:r="http://schemas.openxmlformats.org/officeDocument/2006/relationships" xmlns:w="http://schemas.openxmlformats.org/wordprocessingml/2006/main" xmlns:w14="http://schemas.microsoft.com/office/word/2010/wordml" xmlns:w15="http://schemas.microsoft.com/office/word/2012/wordml" xmlns:w16cid="http://schemas.microsoft.com/office/word/2016/wordml/cid" xmlns:w16se="http://schemas.microsoft.com/office/word/2015/wordml/symex" mc:Ignorable="w14 w15 w16se w16cid">
   <w:docDefaults>
     <w:rPrDefault>
       <w:rPr>
@@ -623,7 +603,7 @@
       </w:pPr>
     </w:pPrDefault>
   </w:docDefaults>
-  <w:latentStyles w:defLockedState="0" w:defUIPriority="99" w:defSemiHidden="0" w:defUnhideWhenUsed="0" w:defQFormat="0" w:count="371">
+  <w:latentStyles w:defLockedState="0" w:defUIPriority="99" w:defSemiHidden="0" w:defUnhideWhenUsed="0" w:defQFormat="0" w:count="375">
     <w:lsdException w:name="Normal" w:uiPriority="0" w:qFormat="1"/>
     <w:lsdException w:name="heading 1" w:uiPriority="9" w:qFormat="1"/>
     <w:lsdException w:name="heading 2" w:semiHidden="1" w:uiPriority="9" w:unhideWhenUsed="1" w:qFormat="1"/>
@@ -729,7 +709,6 @@
     <w:lsdException w:name="HTML Sample" w:semiHidden="1" w:unhideWhenUsed="1"/>
     <w:lsdException w:name="HTML Typewriter" w:semiHidden="1" w:unhideWhenUsed="1"/>
     <w:lsdException w:name="HTML Variable" w:semiHidden="1" w:unhideWhenUsed="1"/>
-    <w:lsdException w:name="Normal Table" w:semiHidden="1" w:unhideWhenUsed="1"/>
     <w:lsdException w:name="annotation subject" w:semiHidden="1" w:unhideWhenUsed="1"/>
     <w:lsdException w:name="No List" w:semiHidden="1" w:unhideWhenUsed="1"/>
     <w:lsdException w:name="Outline List 1" w:semiHidden="1" w:unhideWhenUsed="1"/>
@@ -773,10 +752,8 @@
     <w:lsdException w:name="Table Elegant" w:semiHidden="1" w:unhideWhenUsed="1"/>
     <w:lsdException w:name="Table Professional" w:semiHidden="1" w:unhideWhenUsed="1"/>
     <w:lsdException w:name="Table Subtle 1" w:semiHidden="1" w:unhideWhenUsed="1"/>
-    <w:lsdException w:name="Table Subtle 2" w:semiHidden="1" w:unhideWhenUsed="1"/>
     <w:lsdException w:name="Table Web 1" w:semiHidden="1" w:unhideWhenUsed="1"/>
     <w:lsdException w:name="Table Web 2" w:semiHidden="1" w:unhideWhenUsed="1"/>
-    <w:lsdException w:name="Table Web 3" w:semiHidden="1" w:unhideWhenUsed="1"/>
     <w:lsdException w:name="Balloon Text" w:semiHidden="1" w:unhideWhenUsed="1"/>
     <w:lsdException w:name="Table Grid" w:uiPriority="39"/>
     <w:lsdException w:name="Table Theme" w:semiHidden="1" w:unhideWhenUsed="1"/>
@@ -995,6 +972,10 @@
     <w:lsdException w:name="List Table 5 Dark Accent 6" w:uiPriority="50"/>
     <w:lsdException w:name="List Table 6 Colorful Accent 6" w:uiPriority="51"/>
     <w:lsdException w:name="List Table 7 Colorful Accent 6" w:uiPriority="52"/>
+    <w:lsdException w:name="Mention" w:semiHidden="1" w:unhideWhenUsed="1"/>
+    <w:lsdException w:name="Smart Hyperlink" w:semiHidden="1" w:unhideWhenUsed="1"/>
+    <w:lsdException w:name="Hashtag" w:semiHidden="1" w:unhideWhenUsed="1"/>
+    <w:lsdException w:name="Unresolved Mention" w:semiHidden="1" w:unhideWhenUsed="1"/>
   </w:latentStyles>
   <w:style w:type="paragraph" w:default="1" w:styleId="Normal">
     <w:name w:val="Normal"/>

</xml_diff>